<commit_message>
Adding Readme.docx To Project!
</commit_message>
<xml_diff>
--- a/MY_APPLICATION/Documents/Readme.docx
+++ b/MY_APPLICATION/Documents/Readme.docx
@@ -55,7 +55,27 @@
           <w:rtl/>
           <w:lang w:bidi="fa-IR"/>
         </w:rPr>
-        <w:t xml:space="preserve">اول اینکه </w:t>
+        <w:t>اول این</w:t>
+      </w:r>
+      <w:r>
+        <w:rPr>
+          <w:rFonts w:ascii="Courier New" w:hAnsi="Courier New" w:cs="Courier New" w:hint="cs"/>
+          <w:sz w:val="24"/>
+          <w:szCs w:val="24"/>
+          <w:rtl/>
+          <w:lang w:bidi="fa-IR"/>
+        </w:rPr>
+        <w:t xml:space="preserve"> </w:t>
+      </w:r>
+      <w:r>
+        <w:rPr>
+          <w:rFonts w:ascii="Courier New" w:hAnsi="Courier New" w:cs="Courier New" w:hint="cs"/>
+          <w:sz w:val="24"/>
+          <w:szCs w:val="24"/>
+          <w:rtl/>
+          <w:lang w:bidi="fa-IR"/>
+        </w:rPr>
+        <w:t xml:space="preserve">که </w:t>
       </w:r>
       <w:r>
         <w:rPr>
@@ -273,7 +293,16 @@
           <w:szCs w:val="24"/>
           <w:lang w:bidi="fa-IR"/>
         </w:rPr>
-        <w:t>Lack</w:t>
+        <w:t>F</w:t>
+      </w:r>
+      <w:r>
+        <w:rPr>
+          <w:rFonts w:ascii="Courier New" w:hAnsi="Courier New" w:cs="Courier New"/>
+          <w:sz w:val="24"/>
+          <w:szCs w:val="24"/>
+          <w:lang w:bidi="fa-IR"/>
+        </w:rPr>
+        <w:t>licker</w:t>
       </w:r>
       <w:r>
         <w:rPr>
@@ -291,7 +320,7 @@
         <w:bidi/>
         <w:jc w:val="both"/>
         <w:rPr>
-          <w:rFonts w:ascii="Courier New" w:hAnsi="Courier New" w:cs="Courier New" w:hint="cs"/>
+          <w:rFonts w:ascii="Courier New" w:hAnsi="Courier New" w:cs="Courier New"/>
           <w:sz w:val="24"/>
           <w:szCs w:val="24"/>
           <w:rtl/>
@@ -306,26 +335,67 @@
           <w:rtl/>
           <w:lang w:bidi="fa-IR"/>
         </w:rPr>
-        <w:t xml:space="preserve">دوم اینکه به جای </w:t>
-      </w:r>
-      <w:r>
-        <w:rPr>
-          <w:rFonts w:ascii="Courier New" w:hAnsi="Courier New" w:cs="Courier New"/>
-          <w:sz w:val="24"/>
-          <w:szCs w:val="24"/>
-          <w:lang w:bidi="fa-IR"/>
-        </w:rPr>
-        <w:t>System.Windows.Forms.Timer</w:t>
-      </w:r>
-      <w:r>
-        <w:rPr>
-          <w:rFonts w:ascii="Courier New" w:hAnsi="Courier New" w:cs="Courier New" w:hint="cs"/>
-          <w:sz w:val="24"/>
-          <w:szCs w:val="24"/>
-          <w:rtl/>
-          <w:lang w:bidi="fa-IR"/>
-        </w:rPr>
-        <w:t xml:space="preserve"> باید از </w:t>
+        <w:t>دوم این</w:t>
+      </w:r>
+      <w:r>
+        <w:rPr>
+          <w:rFonts w:ascii="Courier New" w:hAnsi="Courier New" w:cs="Courier New" w:hint="cs"/>
+          <w:sz w:val="24"/>
+          <w:szCs w:val="24"/>
+          <w:rtl/>
+          <w:lang w:bidi="fa-IR"/>
+        </w:rPr>
+        <w:t xml:space="preserve"> </w:t>
+      </w:r>
+      <w:r>
+        <w:rPr>
+          <w:rFonts w:ascii="Courier New" w:hAnsi="Courier New" w:cs="Courier New" w:hint="cs"/>
+          <w:sz w:val="24"/>
+          <w:szCs w:val="24"/>
+          <w:rtl/>
+          <w:lang w:bidi="fa-IR"/>
+        </w:rPr>
+        <w:t xml:space="preserve">که به جای </w:t>
+      </w:r>
+      <w:r>
+        <w:rPr>
+          <w:rFonts w:ascii="Courier New" w:hAnsi="Courier New" w:cs="Courier New"/>
+          <w:sz w:val="24"/>
+          <w:szCs w:val="24"/>
+          <w:lang w:bidi="fa-IR"/>
+        </w:rPr>
+        <w:t>System.Windows.Forms.</w:t>
+      </w:r>
+      <w:bookmarkStart w:id="0" w:name="_GoBack"/>
+      <w:r>
+        <w:rPr>
+          <w:rFonts w:ascii="Courier New" w:hAnsi="Courier New" w:cs="Courier New"/>
+          <w:sz w:val="24"/>
+          <w:szCs w:val="24"/>
+          <w:lang w:bidi="fa-IR"/>
+        </w:rPr>
+        <w:t>Timer</w:t>
+      </w:r>
+      <w:r>
+        <w:rPr>
+          <w:rFonts w:ascii="Courier New" w:hAnsi="Courier New" w:cs="Courier New" w:hint="cs"/>
+          <w:sz w:val="24"/>
+          <w:szCs w:val="24"/>
+          <w:rtl/>
+          <w:lang w:bidi="fa-IR"/>
+        </w:rPr>
+        <w:t xml:space="preserve"> </w:t>
+      </w:r>
+      <w:bookmarkEnd w:id="0"/>
+      <w:r>
+        <w:rPr>
+          <w:rFonts w:ascii="Courier New" w:hAnsi="Courier New" w:cs="Courier New" w:hint="cs"/>
+          <w:sz w:val="24"/>
+          <w:szCs w:val="24"/>
+          <w:rtl/>
+          <w:lang w:bidi="fa-IR"/>
+        </w:rPr>
+        <w:t xml:space="preserve">باید از </w:t>
       </w:r>
       <w:r>
         <w:rPr>
@@ -481,8 +551,6 @@
         </w:rPr>
         <w:t>Timers.Timer</w:t>
       </w:r>
-      <w:bookmarkStart w:id="0" w:name="_GoBack"/>
-      <w:bookmarkEnd w:id="0"/>
       <w:r>
         <w:rPr>
           <w:rFonts w:ascii="Courier New" w:hAnsi="Courier New" w:cs="Courier New" w:hint="cs"/>
@@ -528,7 +596,7 @@
         <w:bidi/>
         <w:jc w:val="both"/>
         <w:rPr>
-          <w:rFonts w:ascii="Courier New" w:hAnsi="Courier New" w:cs="Courier New" w:hint="cs"/>
+          <w:rFonts w:ascii="Courier New" w:hAnsi="Courier New" w:cs="Courier New"/>
           <w:sz w:val="24"/>
           <w:szCs w:val="24"/>
           <w:rtl/>

</xml_diff>